<commit_message>
tested MOSI tx module for one byte
</commit_message>
<xml_diff>
--- a/Notes.docx
+++ b/Notes.docx
@@ -21,7 +21,7 @@
           <w:sz w:val="32"/>
           <w:szCs w:val="32"/>
         </w:rPr>
-        <w:t>SSD1331</w:t>
+        <w:t xml:space="preserve">SSD1331 OLED </w:t>
       </w:r>
       <w:r>
         <w:rPr>
@@ -31,7 +31,7 @@
           <w:sz w:val="32"/>
           <w:szCs w:val="32"/>
         </w:rPr>
-        <w:t xml:space="preserve"> OLED </w:t>
+        <w:t xml:space="preserve">Display Controller </w:t>
       </w:r>
       <w:r>
         <w:rPr>
@@ -41,16 +41,6 @@
           <w:sz w:val="32"/>
           <w:szCs w:val="32"/>
         </w:rPr>
-        <w:t xml:space="preserve">Display Controller </w:t>
-      </w:r>
-      <w:r>
-        <w:rPr>
-          <w:rFonts w:ascii="Calibri" w:hAnsi="Calibri" w:cs="Calibri"/>
-          <w:b/>
-          <w:bCs/>
-          <w:sz w:val="32"/>
-          <w:szCs w:val="32"/>
-        </w:rPr>
         <w:t>Interface Notes</w:t>
       </w:r>
     </w:p>
@@ -289,85 +279,23 @@
         <w:t xml:space="preserve"> logic voltage control</w:t>
       </w:r>
     </w:p>
-    <w:p>
+    <w:p/>
+    <w:p>
+      <w:pPr>
+        <w:jc w:val="center"/>
+        <w:rPr>
+          <w:b/>
+          <w:bCs/>
+        </w:rPr>
+      </w:pPr>
       <w:r>
         <w:rPr>
           <w:noProof/>
         </w:rPr>
         <w:drawing>
-          <wp:anchor distT="0" distB="0" distL="114300" distR="114300" simplePos="0" relativeHeight="251658240" behindDoc="0" locked="0" layoutInCell="1" allowOverlap="1" wp14:anchorId="618F5EA6" wp14:editId="449EF1DA">
-            <wp:simplePos x="0" y="0"/>
-            <wp:positionH relativeFrom="page">
-              <wp:posOffset>2333625</wp:posOffset>
-            </wp:positionH>
-            <wp:positionV relativeFrom="paragraph">
-              <wp:posOffset>13970</wp:posOffset>
-            </wp:positionV>
-            <wp:extent cx="3514725" cy="981075"/>
-            <wp:effectExtent l="0" t="0" r="9525" b="9525"/>
-            <wp:wrapSquare wrapText="bothSides"/>
-            <wp:docPr id="1257642123" name="Picture 1"/>
-            <wp:cNvGraphicFramePr>
-              <a:graphicFrameLocks xmlns:a="http://schemas.openxmlformats.org/drawingml/2006/main" noChangeAspect="1"/>
-            </wp:cNvGraphicFramePr>
-            <a:graphic xmlns:a="http://schemas.openxmlformats.org/drawingml/2006/main">
-              <a:graphicData uri="http://schemas.openxmlformats.org/drawingml/2006/picture">
-                <pic:pic xmlns:pic="http://schemas.openxmlformats.org/drawingml/2006/picture">
-                  <pic:nvPicPr>
-                    <pic:cNvPr id="1257642123" name=""/>
-                    <pic:cNvPicPr/>
-                  </pic:nvPicPr>
-                  <pic:blipFill>
-                    <a:blip r:embed="rId5">
-                      <a:extLst>
-                        <a:ext uri="{28A0092B-C50C-407E-A947-70E740481C1C}">
-                          <a14:useLocalDpi xmlns:a14="http://schemas.microsoft.com/office/drawing/2010/main" val="0"/>
-                        </a:ext>
-                      </a:extLst>
-                    </a:blip>
-                    <a:stretch>
-                      <a:fillRect/>
-                    </a:stretch>
-                  </pic:blipFill>
-                  <pic:spPr>
-                    <a:xfrm>
-                      <a:off x="0" y="0"/>
-                      <a:ext cx="3514725" cy="981075"/>
-                    </a:xfrm>
-                    <a:prstGeom prst="rect">
-                      <a:avLst/>
-                    </a:prstGeom>
-                  </pic:spPr>
-                </pic:pic>
-              </a:graphicData>
-            </a:graphic>
-          </wp:anchor>
-        </w:drawing>
-      </w:r>
-    </w:p>
-    <w:p>
-      <w:pPr>
-        <w:rPr>
-          <w:b/>
-          <w:bCs/>
-        </w:rPr>
-      </w:pPr>
-      <w:r>
-        <w:rPr>
-          <w:noProof/>
-        </w:rPr>
-        <w:drawing>
-          <wp:anchor distT="0" distB="0" distL="114300" distR="114300" simplePos="0" relativeHeight="251659264" behindDoc="0" locked="0" layoutInCell="1" allowOverlap="1" wp14:anchorId="75467D49" wp14:editId="3CD2566F">
-            <wp:simplePos x="0" y="0"/>
-            <wp:positionH relativeFrom="column">
-              <wp:posOffset>1266825</wp:posOffset>
-            </wp:positionH>
-            <wp:positionV relativeFrom="paragraph">
-              <wp:posOffset>410845</wp:posOffset>
-            </wp:positionV>
+          <wp:inline distT="0" distB="0" distL="0" distR="0" wp14:anchorId="75467D49" wp14:editId="7A28D770">
             <wp:extent cx="3876675" cy="3238500"/>
             <wp:effectExtent l="0" t="0" r="9525" b="0"/>
-            <wp:wrapSquare wrapText="bothSides"/>
             <wp:docPr id="2037193156" name="Picture 1"/>
             <wp:cNvGraphicFramePr>
               <a:graphicFrameLocks xmlns:a="http://schemas.openxmlformats.org/drawingml/2006/main" noChangeAspect="1"/>
@@ -380,7 +308,7 @@
                     <pic:cNvPicPr/>
                   </pic:nvPicPr>
                   <pic:blipFill>
-                    <a:blip r:embed="rId6">
+                    <a:blip r:embed="rId5">
                       <a:extLst>
                         <a:ext uri="{28A0092B-C50C-407E-A947-70E740481C1C}">
                           <a14:useLocalDpi xmlns:a14="http://schemas.microsoft.com/office/drawing/2010/main" val="0"/>
@@ -403,7 +331,7 @@
                 </pic:pic>
               </a:graphicData>
             </a:graphic>
-          </wp:anchor>
+          </wp:inline>
         </w:drawing>
       </w:r>
       <w:r>
@@ -427,6 +355,86 @@
           <w:bCs/>
         </w:rPr>
         <w:lastRenderedPageBreak/>
+        <w:t>SPI Interface</w:t>
+      </w:r>
+    </w:p>
+    <w:p>
+      <w:pPr>
+        <w:jc w:val="center"/>
+        <w:rPr>
+          <w:b/>
+          <w:bCs/>
+        </w:rPr>
+      </w:pPr>
+      <w:r>
+        <w:rPr>
+          <w:noProof/>
+        </w:rPr>
+        <w:drawing>
+          <wp:inline distT="0" distB="0" distL="0" distR="0" wp14:anchorId="60A0E8F5" wp14:editId="443C94DC">
+            <wp:extent cx="5943600" cy="4522470"/>
+            <wp:effectExtent l="0" t="0" r="0" b="0"/>
+            <wp:docPr id="1053759350" name="Picture 1"/>
+            <wp:cNvGraphicFramePr>
+              <a:graphicFrameLocks xmlns:a="http://schemas.openxmlformats.org/drawingml/2006/main" noChangeAspect="1"/>
+            </wp:cNvGraphicFramePr>
+            <a:graphic xmlns:a="http://schemas.openxmlformats.org/drawingml/2006/main">
+              <a:graphicData uri="http://schemas.openxmlformats.org/drawingml/2006/picture">
+                <pic:pic xmlns:pic="http://schemas.openxmlformats.org/drawingml/2006/picture">
+                  <pic:nvPicPr>
+                    <pic:cNvPr id="1053759350" name=""/>
+                    <pic:cNvPicPr/>
+                  </pic:nvPicPr>
+                  <pic:blipFill>
+                    <a:blip r:embed="rId6"/>
+                    <a:stretch>
+                      <a:fillRect/>
+                    </a:stretch>
+                  </pic:blipFill>
+                  <pic:spPr>
+                    <a:xfrm>
+                      <a:off x="0" y="0"/>
+                      <a:ext cx="5943600" cy="4522470"/>
+                    </a:xfrm>
+                    <a:prstGeom prst="rect">
+                      <a:avLst/>
+                    </a:prstGeom>
+                  </pic:spPr>
+                </pic:pic>
+              </a:graphicData>
+            </a:graphic>
+          </wp:inline>
+        </w:drawing>
+      </w:r>
+    </w:p>
+    <w:p>
+      <w:pPr>
+        <w:rPr>
+          <w:b/>
+          <w:bCs/>
+        </w:rPr>
+      </w:pPr>
+    </w:p>
+    <w:p>
+      <w:pPr>
+        <w:rPr>
+          <w:b/>
+          <w:bCs/>
+        </w:rPr>
+      </w:pPr>
+    </w:p>
+    <w:p>
+      <w:pPr>
+        <w:rPr>
+          <w:b/>
+          <w:bCs/>
+        </w:rPr>
+      </w:pPr>
+      <w:r>
+        <w:rPr>
+          <w:b/>
+          <w:bCs/>
+        </w:rPr>
         <w:t>Reset Circuit</w:t>
       </w:r>
     </w:p>
@@ -568,6 +576,7 @@
           <w:b/>
           <w:bCs/>
         </w:rPr>
+        <w:lastRenderedPageBreak/>
         <w:t>Power on sequence</w:t>
       </w:r>
     </w:p>
@@ -683,7 +692,6 @@
         <w:rPr>
           <w:noProof/>
         </w:rPr>
-        <w:lastRenderedPageBreak/>
         <w:drawing>
           <wp:inline distT="0" distB="0" distL="0" distR="0" wp14:anchorId="7F9C478B" wp14:editId="4886673D">
             <wp:extent cx="5943600" cy="3143250"/>
@@ -799,6 +807,7 @@
         <w:rPr>
           <w:noProof/>
         </w:rPr>
+        <w:lastRenderedPageBreak/>
         <w:drawing>
           <wp:inline distT="0" distB="0" distL="0" distR="0" wp14:anchorId="4AD50DB0" wp14:editId="55619B85">
             <wp:extent cx="5943600" cy="1496695"/>
@@ -854,7 +863,6 @@
           <w:b/>
           <w:bCs/>
         </w:rPr>
-        <w:lastRenderedPageBreak/>
         <w:t>Display Functions</w:t>
       </w:r>
     </w:p>
@@ -1106,13 +1114,7 @@
         </w:numPr>
       </w:pPr>
       <w:r>
-        <w:t xml:space="preserve">Set </w:t>
-      </w:r>
-      <w:r>
-        <w:t>finishing</w:t>
-      </w:r>
-      <w:r>
-        <w:t xml:space="preserve"> column coordinates, column </w:t>
+        <w:t xml:space="preserve">Set finishing column coordinates, column </w:t>
       </w:r>
       <w:r>
         <w:t>2</w:t>
@@ -1174,7 +1176,6 @@
         <w:rPr>
           <w:noProof/>
         </w:rPr>
-        <w:lastRenderedPageBreak/>
         <w:drawing>
           <wp:inline distT="0" distB="0" distL="0" distR="0" wp14:anchorId="56C8D4A4" wp14:editId="71927D8E">
             <wp:extent cx="3352800" cy="1638300"/>
@@ -1283,13 +1284,7 @@
         </w:numPr>
       </w:pPr>
       <w:r>
-        <w:t xml:space="preserve">Set </w:t>
-      </w:r>
-      <w:r>
-        <w:t>finishing</w:t>
-      </w:r>
-      <w:r>
-        <w:t xml:space="preserve"> column coordinates, Column </w:t>
+        <w:t xml:space="preserve">Set finishing column coordinates, Column </w:t>
       </w:r>
       <w:r>
         <w:t>2</w:t>
@@ -1352,6 +1347,7 @@
         <w:rPr>
           <w:noProof/>
         </w:rPr>
+        <w:lastRenderedPageBreak/>
         <w:drawing>
           <wp:inline distT="0" distB="0" distL="0" distR="0" wp14:anchorId="03FE7912" wp14:editId="54775AF0">
             <wp:extent cx="3876675" cy="2486025"/>
@@ -1418,7 +1414,6 @@
         <w:rPr>
           <w:noProof/>
         </w:rPr>
-        <w:lastRenderedPageBreak/>
         <w:drawing>
           <wp:inline distT="0" distB="0" distL="0" distR="0" wp14:anchorId="28D72A19" wp14:editId="6176C0FF">
             <wp:extent cx="4295775" cy="1323975"/>
@@ -1556,6 +1551,7 @@
         <w:rPr>
           <w:noProof/>
         </w:rPr>
+        <w:lastRenderedPageBreak/>
         <w:drawing>
           <wp:inline distT="0" distB="0" distL="0" distR="0" wp14:anchorId="28046103" wp14:editId="4B0A68E3">
             <wp:extent cx="4867275" cy="1600200"/>
@@ -1742,6 +1738,7 @@
           <w:b/>
           <w:bCs/>
         </w:rPr>
+        <w:lastRenderedPageBreak/>
         <w:t>Scrolling</w:t>
       </w:r>
     </w:p>
@@ -1755,7 +1752,6 @@
         <w:rPr>
           <w:noProof/>
         </w:rPr>
-        <w:lastRenderedPageBreak/>
         <w:drawing>
           <wp:inline distT="0" distB="0" distL="0" distR="0" wp14:anchorId="15E485E2" wp14:editId="0AC6FD20">
             <wp:extent cx="5943600" cy="4616450"/>

</xml_diff>

<commit_message>
Added clock divider, updated constraints to include PMOD port
</commit_message>
<xml_diff>
--- a/Notes.docx
+++ b/Notes.docx
@@ -90,13 +90,8 @@
           <w:numId w:val="1"/>
         </w:numPr>
       </w:pPr>
-      <w:proofErr w:type="gramStart"/>
-      <w:r>
-        <w:t>16 bit</w:t>
-      </w:r>
-      <w:proofErr w:type="gramEnd"/>
-      <w:r>
-        <w:t xml:space="preserve"> color resolution</w:t>
+      <w:r>
+        <w:t>16 bit color resolution</w:t>
       </w:r>
     </w:p>
     <w:p>
@@ -357,6 +352,27 @@
         <w:lastRenderedPageBreak/>
         <w:t>SPI Interface</w:t>
       </w:r>
+      <w:r>
+        <w:rPr>
+          <w:b/>
+          <w:bCs/>
+        </w:rPr>
+        <w:t xml:space="preserve"> (Section 7.1.3</w:t>
+      </w:r>
+      <w:r>
+        <w:rPr>
+          <w:b/>
+          <w:bCs/>
+        </w:rPr>
+        <w:t>, Page 17</w:t>
+      </w:r>
+      <w:r>
+        <w:rPr>
+          <w:b/>
+          <w:bCs/>
+        </w:rPr>
+        <w:t>)</w:t>
+      </w:r>
     </w:p>
     <w:p>
       <w:pPr>
@@ -422,6 +438,144 @@
           <w:bCs/>
         </w:rPr>
       </w:pPr>
+      <w:r>
+        <w:rPr>
+          <w:b/>
+          <w:bCs/>
+        </w:rPr>
+        <w:br w:type="page"/>
+      </w:r>
+    </w:p>
+    <w:p>
+      <w:pPr>
+        <w:rPr>
+          <w:b/>
+          <w:bCs/>
+        </w:rPr>
+      </w:pPr>
+      <w:r>
+        <w:rPr>
+          <w:b/>
+          <w:bCs/>
+        </w:rPr>
+        <w:lastRenderedPageBreak/>
+        <w:t>Clock Timing</w:t>
+      </w:r>
+    </w:p>
+    <w:p>
+      <w:r>
+        <w:rPr>
+          <w:noProof/>
+        </w:rPr>
+        <w:drawing>
+          <wp:inline distT="0" distB="0" distL="0" distR="0" wp14:anchorId="0FB7922C" wp14:editId="49ECE9F8">
+            <wp:extent cx="5943600" cy="6409055"/>
+            <wp:effectExtent l="0" t="0" r="0" b="0"/>
+            <wp:docPr id="8732721" name="Picture 1"/>
+            <wp:cNvGraphicFramePr>
+              <a:graphicFrameLocks xmlns:a="http://schemas.openxmlformats.org/drawingml/2006/main" noChangeAspect="1"/>
+            </wp:cNvGraphicFramePr>
+            <a:graphic xmlns:a="http://schemas.openxmlformats.org/drawingml/2006/main">
+              <a:graphicData uri="http://schemas.openxmlformats.org/drawingml/2006/picture">
+                <pic:pic xmlns:pic="http://schemas.openxmlformats.org/drawingml/2006/picture">
+                  <pic:nvPicPr>
+                    <pic:cNvPr id="8732721" name=""/>
+                    <pic:cNvPicPr/>
+                  </pic:nvPicPr>
+                  <pic:blipFill>
+                    <a:blip r:embed="rId7"/>
+                    <a:stretch>
+                      <a:fillRect/>
+                    </a:stretch>
+                  </pic:blipFill>
+                  <pic:spPr>
+                    <a:xfrm>
+                      <a:off x="0" y="0"/>
+                      <a:ext cx="5943600" cy="6409055"/>
+                    </a:xfrm>
+                    <a:prstGeom prst="rect">
+                      <a:avLst/>
+                    </a:prstGeom>
+                  </pic:spPr>
+                </pic:pic>
+              </a:graphicData>
+            </a:graphic>
+          </wp:inline>
+        </w:drawing>
+      </w:r>
+    </w:p>
+    <w:p>
+      <w:r>
+        <w:t>Minimum SCLK cycle time = 150ns</w:t>
+      </w:r>
+    </w:p>
+    <w:p>
+      <w:pPr>
+        <w:pStyle w:val="ListParagraph"/>
+        <w:numPr>
+          <w:ilvl w:val="0"/>
+          <w:numId w:val="1"/>
+        </w:numPr>
+      </w:pPr>
+      <w:r>
+        <w:t>Maximum 6.66 MHz</w:t>
+      </w:r>
+    </w:p>
+    <w:p>
+      <w:pPr>
+        <w:pStyle w:val="ListParagraph"/>
+        <w:numPr>
+          <w:ilvl w:val="0"/>
+          <w:numId w:val="1"/>
+        </w:numPr>
+      </w:pPr>
+      <w:r>
+        <w:t xml:space="preserve">With 100MHz clock, can use divider </w:t>
+      </w:r>
+      <w:r>
+        <w:t>100</w:t>
+      </w:r>
+      <w:r>
+        <w:t xml:space="preserve"> for </w:t>
+      </w:r>
+      <w:r>
+        <w:t>1</w:t>
+      </w:r>
+      <w:r>
+        <w:t xml:space="preserve"> MHz clock</w:t>
+      </w:r>
+    </w:p>
+    <w:p>
+      <w:pPr>
+        <w:rPr>
+          <w:b/>
+          <w:bCs/>
+        </w:rPr>
+      </w:pPr>
+    </w:p>
+    <w:p>
+      <w:pPr>
+        <w:rPr>
+          <w:b/>
+          <w:bCs/>
+        </w:rPr>
+      </w:pPr>
+    </w:p>
+    <w:p>
+      <w:pPr>
+        <w:rPr>
+          <w:b/>
+          <w:bCs/>
+        </w:rPr>
+      </w:pPr>
+    </w:p>
+    <w:p>
+      <w:pPr>
+        <w:rPr>
+          <w:b/>
+          <w:bCs/>
+        </w:rPr>
+      </w:pPr>
     </w:p>
     <w:p>
       <w:pPr>
@@ -576,122 +730,122 @@
           <w:b/>
           <w:bCs/>
         </w:rPr>
+        <w:t>Power on sequence</w:t>
+      </w:r>
+    </w:p>
+    <w:p>
+      <w:r>
+        <w:t>Bytes provided are in format of (command, data)</w:t>
+      </w:r>
+    </w:p>
+    <w:p>
+      <w:pPr>
+        <w:pStyle w:val="ListParagraph"/>
+        <w:numPr>
+          <w:ilvl w:val="0"/>
+          <w:numId w:val="3"/>
+        </w:numPr>
+      </w:pPr>
+      <w:r>
+        <w:t>Bring D/C control to logic low</w:t>
+      </w:r>
+    </w:p>
+    <w:p>
+      <w:pPr>
+        <w:pStyle w:val="ListParagraph"/>
+        <w:numPr>
+          <w:ilvl w:val="0"/>
+          <w:numId w:val="3"/>
+        </w:numPr>
+      </w:pPr>
+      <w:r>
+        <w:t>Bring the reset pin logic high</w:t>
+      </w:r>
+    </w:p>
+    <w:p>
+      <w:pPr>
+        <w:pStyle w:val="ListParagraph"/>
+        <w:numPr>
+          <w:ilvl w:val="0"/>
+          <w:numId w:val="3"/>
+        </w:numPr>
+      </w:pPr>
+      <w:r>
+        <w:t>Bring the VCC Enable logic low</w:t>
+      </w:r>
+    </w:p>
+    <w:p>
+      <w:pPr>
+        <w:pStyle w:val="ListParagraph"/>
+        <w:numPr>
+          <w:ilvl w:val="0"/>
+          <w:numId w:val="3"/>
+        </w:numPr>
+      </w:pPr>
+      <w:r>
+        <w:t xml:space="preserve">Bring PMODEN to high, wait 20 </w:t>
+      </w:r>
+      <w:proofErr w:type="spellStart"/>
+      <w:r>
+        <w:t>ms</w:t>
+      </w:r>
+      <w:proofErr w:type="spellEnd"/>
+    </w:p>
+    <w:p>
+      <w:pPr>
+        <w:pStyle w:val="ListParagraph"/>
+        <w:numPr>
+          <w:ilvl w:val="0"/>
+          <w:numId w:val="3"/>
+        </w:numPr>
+      </w:pPr>
+      <w:r>
+        <w:t>Bring RES logic low, wait at least 3 us, then bring back to logic high to reset display controller</w:t>
+      </w:r>
+    </w:p>
+    <w:p>
+      <w:pPr>
+        <w:pStyle w:val="ListParagraph"/>
+        <w:numPr>
+          <w:ilvl w:val="0"/>
+          <w:numId w:val="3"/>
+        </w:numPr>
+      </w:pPr>
+      <w:r>
+        <w:t>Wait for reset to complete, max of 3 us</w:t>
+      </w:r>
+    </w:p>
+    <w:p>
+      <w:pPr>
+        <w:pStyle w:val="ListParagraph"/>
+        <w:numPr>
+          <w:ilvl w:val="0"/>
+          <w:numId w:val="3"/>
+        </w:numPr>
+      </w:pPr>
+      <w:r>
+        <w:t>Enable driver IC to accept command by sending unlock command over SPI (0xFD, 0x12)</w:t>
+      </w:r>
+    </w:p>
+    <w:p>
+      <w:pPr>
+        <w:pStyle w:val="ListParagraph"/>
+        <w:numPr>
+          <w:ilvl w:val="0"/>
+          <w:numId w:val="3"/>
+        </w:numPr>
+      </w:pPr>
+      <w:r>
+        <w:t>Send display off command (0xAE)</w:t>
+      </w:r>
+    </w:p>
+    <w:p/>
+    <w:p>
+      <w:r>
+        <w:rPr>
+          <w:noProof/>
+        </w:rPr>
         <w:lastRenderedPageBreak/>
-        <w:t>Power on sequence</w:t>
-      </w:r>
-    </w:p>
-    <w:p>
-      <w:r>
-        <w:t>Bytes provided are in format of (command, data)</w:t>
-      </w:r>
-    </w:p>
-    <w:p>
-      <w:pPr>
-        <w:pStyle w:val="ListParagraph"/>
-        <w:numPr>
-          <w:ilvl w:val="0"/>
-          <w:numId w:val="3"/>
-        </w:numPr>
-      </w:pPr>
-      <w:r>
-        <w:t>Bring D/C control to logic low</w:t>
-      </w:r>
-    </w:p>
-    <w:p>
-      <w:pPr>
-        <w:pStyle w:val="ListParagraph"/>
-        <w:numPr>
-          <w:ilvl w:val="0"/>
-          <w:numId w:val="3"/>
-        </w:numPr>
-      </w:pPr>
-      <w:r>
-        <w:t>Bring the reset pin logic high</w:t>
-      </w:r>
-    </w:p>
-    <w:p>
-      <w:pPr>
-        <w:pStyle w:val="ListParagraph"/>
-        <w:numPr>
-          <w:ilvl w:val="0"/>
-          <w:numId w:val="3"/>
-        </w:numPr>
-      </w:pPr>
-      <w:r>
-        <w:t>Bring the VCC Enable logic low</w:t>
-      </w:r>
-    </w:p>
-    <w:p>
-      <w:pPr>
-        <w:pStyle w:val="ListParagraph"/>
-        <w:numPr>
-          <w:ilvl w:val="0"/>
-          <w:numId w:val="3"/>
-        </w:numPr>
-      </w:pPr>
-      <w:r>
-        <w:t xml:space="preserve">Bring PMODEN to high, wait 20 </w:t>
-      </w:r>
-      <w:proofErr w:type="spellStart"/>
-      <w:r>
-        <w:t>ms</w:t>
-      </w:r>
-      <w:proofErr w:type="spellEnd"/>
-    </w:p>
-    <w:p>
-      <w:pPr>
-        <w:pStyle w:val="ListParagraph"/>
-        <w:numPr>
-          <w:ilvl w:val="0"/>
-          <w:numId w:val="3"/>
-        </w:numPr>
-      </w:pPr>
-      <w:r>
-        <w:t>Bring RES logic low, wait at least 3 us, then bring back to logic high to reset display controller</w:t>
-      </w:r>
-    </w:p>
-    <w:p>
-      <w:pPr>
-        <w:pStyle w:val="ListParagraph"/>
-        <w:numPr>
-          <w:ilvl w:val="0"/>
-          <w:numId w:val="3"/>
-        </w:numPr>
-      </w:pPr>
-      <w:r>
-        <w:t>Wait for reset to complete, max of 3 us</w:t>
-      </w:r>
-    </w:p>
-    <w:p>
-      <w:pPr>
-        <w:pStyle w:val="ListParagraph"/>
-        <w:numPr>
-          <w:ilvl w:val="0"/>
-          <w:numId w:val="3"/>
-        </w:numPr>
-      </w:pPr>
-      <w:r>
-        <w:t>Enable driver IC to accept command by sending unlock command over SPI (0xFD, 0x12)</w:t>
-      </w:r>
-    </w:p>
-    <w:p>
-      <w:pPr>
-        <w:pStyle w:val="ListParagraph"/>
-        <w:numPr>
-          <w:ilvl w:val="0"/>
-          <w:numId w:val="3"/>
-        </w:numPr>
-      </w:pPr>
-      <w:r>
-        <w:t>Send display off command (0xAE)</w:t>
-      </w:r>
-    </w:p>
-    <w:p/>
-    <w:p>
-      <w:r>
-        <w:rPr>
-          <w:noProof/>
-        </w:rPr>
         <w:drawing>
           <wp:inline distT="0" distB="0" distL="0" distR="0" wp14:anchorId="7F9C478B" wp14:editId="4886673D">
             <wp:extent cx="5943600" cy="3143250"/>
@@ -708,7 +862,7 @@
                     <pic:cNvPicPr/>
                   </pic:nvPicPr>
                   <pic:blipFill>
-                    <a:blip r:embed="rId7"/>
+                    <a:blip r:embed="rId8"/>
                     <a:stretch>
                       <a:fillRect/>
                     </a:stretch>
@@ -807,7 +961,6 @@
         <w:rPr>
           <w:noProof/>
         </w:rPr>
-        <w:lastRenderedPageBreak/>
         <w:drawing>
           <wp:inline distT="0" distB="0" distL="0" distR="0" wp14:anchorId="4AD50DB0" wp14:editId="55619B85">
             <wp:extent cx="5943600" cy="1496695"/>
@@ -824,7 +977,7 @@
                     <pic:cNvPicPr/>
                   </pic:nvPicPr>
                   <pic:blipFill>
-                    <a:blip r:embed="rId8"/>
+                    <a:blip r:embed="rId9"/>
                     <a:stretch>
                       <a:fillRect/>
                     </a:stretch>
@@ -863,6 +1016,7 @@
           <w:b/>
           <w:bCs/>
         </w:rPr>
+        <w:lastRenderedPageBreak/>
         <w:t>Display Functions</w:t>
       </w:r>
     </w:p>
@@ -1005,7 +1159,7 @@
                     <pic:cNvPicPr/>
                   </pic:nvPicPr>
                   <pic:blipFill>
-                    <a:blip r:embed="rId9">
+                    <a:blip r:embed="rId10">
                       <a:extLst>
                         <a:ext uri="{28A0092B-C50C-407E-A947-70E740481C1C}">
                           <a14:useLocalDpi xmlns:a14="http://schemas.microsoft.com/office/drawing/2010/main" val="0"/>
@@ -1176,6 +1330,7 @@
         <w:rPr>
           <w:noProof/>
         </w:rPr>
+        <w:lastRenderedPageBreak/>
         <w:drawing>
           <wp:inline distT="0" distB="0" distL="0" distR="0" wp14:anchorId="56C8D4A4" wp14:editId="71927D8E">
             <wp:extent cx="3352800" cy="1638300"/>
@@ -1192,7 +1347,7 @@
                     <pic:cNvPicPr/>
                   </pic:nvPicPr>
                   <pic:blipFill>
-                    <a:blip r:embed="rId10"/>
+                    <a:blip r:embed="rId11"/>
                     <a:stretch>
                       <a:fillRect/>
                     </a:stretch>
@@ -1347,7 +1502,6 @@
         <w:rPr>
           <w:noProof/>
         </w:rPr>
-        <w:lastRenderedPageBreak/>
         <w:drawing>
           <wp:inline distT="0" distB="0" distL="0" distR="0" wp14:anchorId="03FE7912" wp14:editId="54775AF0">
             <wp:extent cx="3876675" cy="2486025"/>
@@ -1364,7 +1518,7 @@
                     <pic:cNvPicPr/>
                   </pic:nvPicPr>
                   <pic:blipFill>
-                    <a:blip r:embed="rId11"/>
+                    <a:blip r:embed="rId12"/>
                     <a:stretch>
                       <a:fillRect/>
                     </a:stretch>
@@ -1414,6 +1568,7 @@
         <w:rPr>
           <w:noProof/>
         </w:rPr>
+        <w:lastRenderedPageBreak/>
         <w:drawing>
           <wp:inline distT="0" distB="0" distL="0" distR="0" wp14:anchorId="28D72A19" wp14:editId="6176C0FF">
             <wp:extent cx="4295775" cy="1323975"/>
@@ -1430,7 +1585,7 @@
                     <pic:cNvPicPr/>
                   </pic:nvPicPr>
                   <pic:blipFill>
-                    <a:blip r:embed="rId12"/>
+                    <a:blip r:embed="rId13"/>
                     <a:stretch>
                       <a:fillRect/>
                     </a:stretch>
@@ -1551,7 +1706,6 @@
         <w:rPr>
           <w:noProof/>
         </w:rPr>
-        <w:lastRenderedPageBreak/>
         <w:drawing>
           <wp:inline distT="0" distB="0" distL="0" distR="0" wp14:anchorId="28046103" wp14:editId="4B0A68E3">
             <wp:extent cx="4867275" cy="1600200"/>
@@ -1568,7 +1722,7 @@
                     <pic:cNvPicPr/>
                   </pic:nvPicPr>
                   <pic:blipFill>
-                    <a:blip r:embed="rId13"/>
+                    <a:blip r:embed="rId14"/>
                     <a:stretch>
                       <a:fillRect/>
                     </a:stretch>
@@ -1618,15 +1772,7 @@
         </w:numPr>
       </w:pPr>
       <w:r>
-        <w:t>Enable/Disable fill (</w:t>
-      </w:r>
-      <w:proofErr w:type="gramStart"/>
-      <w:r>
-        <w:t>A[</w:t>
-      </w:r>
-      <w:proofErr w:type="gramEnd"/>
-      <w:r>
-        <w:t>0])</w:t>
+        <w:t>Enable/Disable fill (A[0])</w:t>
       </w:r>
     </w:p>
     <w:p>
@@ -1662,15 +1808,7 @@
         </w:numPr>
       </w:pPr>
       <w:r>
-        <w:t>Enable/Disable reverse copy(</w:t>
-      </w:r>
-      <w:proofErr w:type="gramStart"/>
-      <w:r>
-        <w:t>A[</w:t>
-      </w:r>
-      <w:proofErr w:type="gramEnd"/>
-      <w:r>
-        <w:t>4])</w:t>
+        <w:t>Enable/Disable reverse copy(A[4])</w:t>
       </w:r>
     </w:p>
     <w:p>
@@ -1738,20 +1876,20 @@
           <w:b/>
           <w:bCs/>
         </w:rPr>
+        <w:t>Scrolling</w:t>
+      </w:r>
+    </w:p>
+    <w:p>
+      <w:r>
+        <w:t>Setup command is 0x27</w:t>
+      </w:r>
+    </w:p>
+    <w:p>
+      <w:r>
+        <w:rPr>
+          <w:noProof/>
+        </w:rPr>
         <w:lastRenderedPageBreak/>
-        <w:t>Scrolling</w:t>
-      </w:r>
-    </w:p>
-    <w:p>
-      <w:r>
-        <w:t>Setup command is 0x27</w:t>
-      </w:r>
-    </w:p>
-    <w:p>
-      <w:r>
-        <w:rPr>
-          <w:noProof/>
-        </w:rPr>
         <w:drawing>
           <wp:inline distT="0" distB="0" distL="0" distR="0" wp14:anchorId="15E485E2" wp14:editId="0AC6FD20">
             <wp:extent cx="5943600" cy="4616450"/>
@@ -1768,7 +1906,7 @@
                     <pic:cNvPicPr/>
                   </pic:nvPicPr>
                   <pic:blipFill>
-                    <a:blip r:embed="rId14"/>
+                    <a:blip r:embed="rId15"/>
                     <a:stretch>
                       <a:fillRect/>
                     </a:stretch>

</xml_diff>

<commit_message>
testing turn on steps and display on command
</commit_message>
<xml_diff>
--- a/Notes.docx
+++ b/Notes.docx
@@ -345,6 +345,71 @@
           <w:bCs/>
         </w:rPr>
         <w:lastRenderedPageBreak/>
+        <w:t>PMOD Schematic</w:t>
+      </w:r>
+    </w:p>
+    <w:p>
+      <w:pPr>
+        <w:rPr>
+          <w:b/>
+          <w:bCs/>
+        </w:rPr>
+      </w:pPr>
+    </w:p>
+    <w:p>
+      <w:pPr>
+        <w:rPr>
+          <w:b/>
+          <w:bCs/>
+        </w:rPr>
+      </w:pPr>
+      <w:r>
+        <w:rPr>
+          <w:noProof/>
+        </w:rPr>
+        <w:drawing>
+          <wp:inline distT="0" distB="0" distL="0" distR="0" wp14:anchorId="164E3A09" wp14:editId="5181447D">
+            <wp:extent cx="5743575" cy="4212568"/>
+            <wp:effectExtent l="0" t="0" r="0" b="0"/>
+            <wp:docPr id="743569583" name="Picture 1"/>
+            <wp:cNvGraphicFramePr>
+              <a:graphicFrameLocks xmlns:a="http://schemas.openxmlformats.org/drawingml/2006/main" noChangeAspect="1"/>
+            </wp:cNvGraphicFramePr>
+            <a:graphic xmlns:a="http://schemas.openxmlformats.org/drawingml/2006/main">
+              <a:graphicData uri="http://schemas.openxmlformats.org/drawingml/2006/picture">
+                <pic:pic xmlns:pic="http://schemas.openxmlformats.org/drawingml/2006/picture">
+                  <pic:nvPicPr>
+                    <pic:cNvPr id="743569583" name=""/>
+                    <pic:cNvPicPr/>
+                  </pic:nvPicPr>
+                  <pic:blipFill>
+                    <a:blip r:embed="rId6"/>
+                    <a:stretch>
+                      <a:fillRect/>
+                    </a:stretch>
+                  </pic:blipFill>
+                  <pic:spPr>
+                    <a:xfrm>
+                      <a:off x="0" y="0"/>
+                      <a:ext cx="5757813" cy="4223011"/>
+                    </a:xfrm>
+                    <a:prstGeom prst="rect">
+                      <a:avLst/>
+                    </a:prstGeom>
+                  </pic:spPr>
+                </pic:pic>
+              </a:graphicData>
+            </a:graphic>
+          </wp:inline>
+        </w:drawing>
+      </w:r>
+    </w:p>
+    <w:p>
+      <w:r>
+        <w:rPr>
+          <w:b/>
+          <w:bCs/>
+        </w:rPr>
         <w:t>SPI Interface</w:t>
       </w:r>
       <w:r>
@@ -382,8 +447,8 @@
           <w:noProof/>
         </w:rPr>
         <w:drawing>
-          <wp:inline distT="0" distB="0" distL="0" distR="0" wp14:anchorId="60A0E8F5" wp14:editId="443C94DC">
-            <wp:extent cx="5943600" cy="4522470"/>
+          <wp:inline distT="0" distB="0" distL="0" distR="0" wp14:anchorId="60A0E8F5" wp14:editId="0383CF45">
+            <wp:extent cx="3838575" cy="2920762"/>
             <wp:effectExtent l="0" t="0" r="0" b="0"/>
             <wp:docPr id="1053759350" name="Picture 1"/>
             <wp:cNvGraphicFramePr>
@@ -397,7 +462,7 @@
                     <pic:cNvPicPr/>
                   </pic:nvPicPr>
                   <pic:blipFill>
-                    <a:blip r:embed="rId6"/>
+                    <a:blip r:embed="rId7"/>
                     <a:stretch>
                       <a:fillRect/>
                     </a:stretch>
@@ -405,7 +470,7 @@
                   <pic:spPr>
                     <a:xfrm>
                       <a:off x="0" y="0"/>
-                      <a:ext cx="5943600" cy="4522470"/>
+                      <a:ext cx="3845825" cy="2926279"/>
                     </a:xfrm>
                     <a:prstGeom prst="rect">
                       <a:avLst/>
@@ -416,29 +481,6 @@
             </a:graphic>
           </wp:inline>
         </w:drawing>
-      </w:r>
-    </w:p>
-    <w:p>
-      <w:pPr>
-        <w:rPr>
-          <w:b/>
-          <w:bCs/>
-        </w:rPr>
-      </w:pPr>
-    </w:p>
-    <w:p>
-      <w:pPr>
-        <w:rPr>
-          <w:b/>
-          <w:bCs/>
-        </w:rPr>
-      </w:pPr>
-      <w:r>
-        <w:rPr>
-          <w:b/>
-          <w:bCs/>
-        </w:rPr>
-        <w:br w:type="page"/>
       </w:r>
     </w:p>
     <w:p>
@@ -478,7 +520,7 @@
                     <pic:cNvPicPr/>
                   </pic:nvPicPr>
                   <pic:blipFill>
-                    <a:blip r:embed="rId7"/>
+                    <a:blip r:embed="rId8"/>
                     <a:stretch>
                       <a:fillRect/>
                     </a:stretch>
@@ -914,7 +956,7 @@
                     <pic:cNvPicPr/>
                   </pic:nvPicPr>
                   <pic:blipFill>
-                    <a:blip r:embed="rId8"/>
+                    <a:blip r:embed="rId9"/>
                     <a:stretch>
                       <a:fillRect/>
                     </a:stretch>
@@ -1024,7 +1066,7 @@
                     <pic:cNvPicPr/>
                   </pic:nvPicPr>
                   <pic:blipFill>
-                    <a:blip r:embed="rId9"/>
+                    <a:blip r:embed="rId10"/>
                     <a:stretch>
                       <a:fillRect/>
                     </a:stretch>
@@ -1138,7 +1180,7 @@
                     <pic:cNvPicPr/>
                   </pic:nvPicPr>
                   <pic:blipFill>
-                    <a:blip r:embed="rId10"/>
+                    <a:blip r:embed="rId11"/>
                     <a:stretch>
                       <a:fillRect/>
                     </a:stretch>
@@ -1210,7 +1252,7 @@
                     <pic:cNvPicPr/>
                   </pic:nvPicPr>
                   <pic:blipFill>
-                    <a:blip r:embed="rId11"/>
+                    <a:blip r:embed="rId12"/>
                     <a:stretch>
                       <a:fillRect/>
                     </a:stretch>
@@ -1259,7 +1301,7 @@
                     <pic:cNvPicPr/>
                   </pic:nvPicPr>
                   <pic:blipFill>
-                    <a:blip r:embed="rId12"/>
+                    <a:blip r:embed="rId13"/>
                     <a:stretch>
                       <a:fillRect/>
                     </a:stretch>
@@ -1330,7 +1372,7 @@
                     <pic:cNvPicPr/>
                   </pic:nvPicPr>
                   <pic:blipFill>
-                    <a:blip r:embed="rId13"/>
+                    <a:blip r:embed="rId14"/>
                     <a:stretch>
                       <a:fillRect/>
                     </a:stretch>
@@ -1378,7 +1420,7 @@
                     <pic:cNvPicPr/>
                   </pic:nvPicPr>
                   <pic:blipFill>
-                    <a:blip r:embed="rId14"/>
+                    <a:blip r:embed="rId15"/>
                     <a:stretch>
                       <a:fillRect/>
                     </a:stretch>
@@ -1406,6 +1448,47 @@
           <w:bCs/>
         </w:rPr>
       </w:pPr>
+      <w:r>
+        <w:rPr>
+          <w:noProof/>
+        </w:rPr>
+        <w:lastRenderedPageBreak/>
+        <w:drawing>
+          <wp:inline distT="0" distB="0" distL="0" distR="0" wp14:anchorId="3E153370" wp14:editId="4B25FC13">
+            <wp:extent cx="5943600" cy="4459605"/>
+            <wp:effectExtent l="0" t="0" r="0" b="0"/>
+            <wp:docPr id="7507922" name="Picture 1"/>
+            <wp:cNvGraphicFramePr>
+              <a:graphicFrameLocks xmlns:a="http://schemas.openxmlformats.org/drawingml/2006/main" noChangeAspect="1"/>
+            </wp:cNvGraphicFramePr>
+            <a:graphic xmlns:a="http://schemas.openxmlformats.org/drawingml/2006/main">
+              <a:graphicData uri="http://schemas.openxmlformats.org/drawingml/2006/picture">
+                <pic:pic xmlns:pic="http://schemas.openxmlformats.org/drawingml/2006/picture">
+                  <pic:nvPicPr>
+                    <pic:cNvPr id="7507922" name=""/>
+                    <pic:cNvPicPr/>
+                  </pic:nvPicPr>
+                  <pic:blipFill>
+                    <a:blip r:embed="rId16"/>
+                    <a:stretch>
+                      <a:fillRect/>
+                    </a:stretch>
+                  </pic:blipFill>
+                  <pic:spPr>
+                    <a:xfrm>
+                      <a:off x="0" y="0"/>
+                      <a:ext cx="5943600" cy="4459605"/>
+                    </a:xfrm>
+                    <a:prstGeom prst="rect">
+                      <a:avLst/>
+                    </a:prstGeom>
+                  </pic:spPr>
+                </pic:pic>
+              </a:graphicData>
+            </a:graphic>
+          </wp:inline>
+        </w:drawing>
+      </w:r>
     </w:p>
     <w:p>
       <w:pPr>
@@ -1459,7 +1542,7 @@
                     <pic:cNvPicPr/>
                   </pic:nvPicPr>
                   <pic:blipFill>
-                    <a:blip r:embed="rId15"/>
+                    <a:blip r:embed="rId17"/>
                     <a:stretch>
                       <a:fillRect/>
                     </a:stretch>
@@ -1523,7 +1606,7 @@
                     <pic:cNvPicPr/>
                   </pic:nvPicPr>
                   <pic:blipFill>
-                    <a:blip r:embed="rId16"/>
+                    <a:blip r:embed="rId18"/>
                     <a:stretch>
                       <a:fillRect/>
                     </a:stretch>
@@ -1706,7 +1789,7 @@
                     <pic:cNvPicPr/>
                   </pic:nvPicPr>
                   <pic:blipFill>
-                    <a:blip r:embed="rId17">
+                    <a:blip r:embed="rId19">
                       <a:extLst>
                         <a:ext uri="{28A0092B-C50C-407E-A947-70E740481C1C}">
                           <a14:useLocalDpi xmlns:a14="http://schemas.microsoft.com/office/drawing/2010/main" val="0"/>
@@ -1893,7 +1976,7 @@
                     <pic:cNvPicPr/>
                   </pic:nvPicPr>
                   <pic:blipFill>
-                    <a:blip r:embed="rId18"/>
+                    <a:blip r:embed="rId20"/>
                     <a:stretch>
                       <a:fillRect/>
                     </a:stretch>
@@ -2065,7 +2148,7 @@
                     <pic:cNvPicPr/>
                   </pic:nvPicPr>
                   <pic:blipFill>
-                    <a:blip r:embed="rId19"/>
+                    <a:blip r:embed="rId21"/>
                     <a:stretch>
                       <a:fillRect/>
                     </a:stretch>
@@ -2131,7 +2214,7 @@
                     <pic:cNvPicPr/>
                   </pic:nvPicPr>
                   <pic:blipFill>
-                    <a:blip r:embed="rId20"/>
+                    <a:blip r:embed="rId22"/>
                     <a:stretch>
                       <a:fillRect/>
                     </a:stretch>
@@ -2269,7 +2352,7 @@
                     <pic:cNvPicPr/>
                   </pic:nvPicPr>
                   <pic:blipFill>
-                    <a:blip r:embed="rId21"/>
+                    <a:blip r:embed="rId23"/>
                     <a:stretch>
                       <a:fillRect/>
                     </a:stretch>
@@ -2453,7 +2536,7 @@
                     <pic:cNvPicPr/>
                   </pic:nvPicPr>
                   <pic:blipFill>
-                    <a:blip r:embed="rId22"/>
+                    <a:blip r:embed="rId24"/>
                     <a:stretch>
                       <a:fillRect/>
                     </a:stretch>

</xml_diff>